<commit_message>
modify High Performance Note.docx
</commit_message>
<xml_diff>
--- a/JS/examples/High Performance/Note.docx
+++ b/JS/examples/High Performance/Note.docx
@@ -96,7 +96,7 @@
         </w:numPr>
         <w:ind w:firstLineChars="0"/>
         <w:rPr>
-          <w:rFonts w:ascii="微软雅黑" w:eastAsia="微软雅黑" w:hAnsi="微软雅黑" w:hint="eastAsia"/>
+          <w:rFonts w:ascii="微软雅黑" w:eastAsia="微软雅黑" w:hAnsi="微软雅黑"/>
           <w:sz w:val="24"/>
           <w:szCs w:val="24"/>
         </w:rPr>
@@ -131,7 +131,7 @@
     <w:p>
       <w:pPr>
         <w:rPr>
-          <w:rFonts w:ascii="微软雅黑" w:eastAsia="微软雅黑" w:hAnsi="微软雅黑" w:hint="eastAsia"/>
+          <w:rFonts w:ascii="微软雅黑" w:eastAsia="微软雅黑" w:hAnsi="微软雅黑"/>
           <w:sz w:val="24"/>
           <w:szCs w:val="24"/>
         </w:rPr>
@@ -223,7 +223,7 @@
         </w:numPr>
         <w:ind w:firstLineChars="0"/>
         <w:rPr>
-          <w:rFonts w:ascii="微软雅黑" w:eastAsia="微软雅黑" w:hAnsi="微软雅黑" w:hint="eastAsia"/>
+          <w:rFonts w:ascii="微软雅黑" w:eastAsia="微软雅黑" w:hAnsi="微软雅黑"/>
           <w:sz w:val="24"/>
           <w:szCs w:val="24"/>
         </w:rPr>
@@ -240,7 +240,7 @@
     <w:p>
       <w:pPr>
         <w:rPr>
-          <w:rFonts w:ascii="微软雅黑" w:eastAsia="微软雅黑" w:hAnsi="微软雅黑" w:hint="eastAsia"/>
+          <w:rFonts w:ascii="微软雅黑" w:eastAsia="微软雅黑" w:hAnsi="微软雅黑"/>
           <w:sz w:val="24"/>
           <w:szCs w:val="24"/>
         </w:rPr>
@@ -321,7 +321,1006 @@
         <w:rPr>
           <w:rFonts w:hint="eastAsia"/>
         </w:rPr>
+        <w:lastRenderedPageBreak/>
         <w:t>数据访问</w:t>
+      </w:r>
+    </w:p>
+    <w:p>
+      <w:pPr>
+        <w:pStyle w:val="2"/>
+      </w:pPr>
+      <w:r>
+        <w:rPr>
+          <w:rFonts w:hint="eastAsia"/>
+        </w:rPr>
+        <w:t>作用域</w:t>
+      </w:r>
+    </w:p>
+    <w:p>
+      <w:r>
+        <w:rPr>
+          <w:rFonts w:hint="eastAsia"/>
+          <w:noProof/>
+        </w:rPr>
+        <w:drawing>
+          <wp:inline distT="0" distB="0" distL="0" distR="0">
+            <wp:extent cx="5267325" cy="3914775"/>
+            <wp:effectExtent l="0" t="0" r="9525" b="9525"/>
+            <wp:docPr id="1" name="图片 1"/>
+            <wp:cNvGraphicFramePr>
+              <a:graphicFrameLocks xmlns:a="http://schemas.openxmlformats.org/drawingml/2006/main" noChangeAspect="1"/>
+            </wp:cNvGraphicFramePr>
+            <a:graphic xmlns:a="http://schemas.openxmlformats.org/drawingml/2006/main">
+              <a:graphicData uri="http://schemas.openxmlformats.org/drawingml/2006/picture">
+                <pic:pic xmlns:pic="http://schemas.openxmlformats.org/drawingml/2006/picture">
+                  <pic:nvPicPr>
+                    <pic:cNvPr id="0" name="Picture 1"/>
+                    <pic:cNvPicPr>
+                      <a:picLocks noChangeAspect="1" noChangeArrowheads="1"/>
+                    </pic:cNvPicPr>
+                  </pic:nvPicPr>
+                  <pic:blipFill>
+                    <a:blip r:embed="rId5">
+                      <a:extLst>
+                        <a:ext uri="{28A0092B-C50C-407E-A947-70E740481C1C}">
+                          <a14:useLocalDpi xmlns:a14="http://schemas.microsoft.com/office/drawing/2010/main" val="0"/>
+                        </a:ext>
+                      </a:extLst>
+                    </a:blip>
+                    <a:srcRect/>
+                    <a:stretch>
+                      <a:fillRect/>
+                    </a:stretch>
+                  </pic:blipFill>
+                  <pic:spPr bwMode="auto">
+                    <a:xfrm>
+                      <a:off x="0" y="0"/>
+                      <a:ext cx="5267325" cy="3914775"/>
+                    </a:xfrm>
+                    <a:prstGeom prst="rect">
+                      <a:avLst/>
+                    </a:prstGeom>
+                    <a:noFill/>
+                    <a:ln>
+                      <a:noFill/>
+                    </a:ln>
+                  </pic:spPr>
+                </pic:pic>
+              </a:graphicData>
+            </a:graphic>
+          </wp:inline>
+        </w:drawing>
+      </w:r>
+    </w:p>
+    <w:p>
+      <w:pPr>
+        <w:ind w:firstLineChars="500" w:firstLine="1200"/>
+        <w:rPr>
+          <w:rFonts w:ascii="微软雅黑" w:eastAsia="微软雅黑" w:hAnsi="微软雅黑"/>
+          <w:sz w:val="24"/>
+          <w:szCs w:val="24"/>
+        </w:rPr>
+      </w:pPr>
+      <w:r>
+        <w:rPr>
+          <w:rFonts w:ascii="微软雅黑" w:eastAsia="微软雅黑" w:hAnsi="微软雅黑" w:hint="eastAsia"/>
+          <w:sz w:val="24"/>
+          <w:szCs w:val="24"/>
+        </w:rPr>
+        <w:t>直接量</w:t>
+      </w:r>
+      <w:r>
+        <w:rPr>
+          <w:rFonts w:ascii="微软雅黑" w:eastAsia="微软雅黑" w:hAnsi="微软雅黑"/>
+          <w:sz w:val="24"/>
+          <w:szCs w:val="24"/>
+        </w:rPr>
+        <w:t>，本地</w:t>
+      </w:r>
+      <w:r>
+        <w:rPr>
+          <w:rFonts w:ascii="微软雅黑" w:eastAsia="微软雅黑" w:hAnsi="微软雅黑" w:hint="eastAsia"/>
+          <w:sz w:val="24"/>
+          <w:szCs w:val="24"/>
+        </w:rPr>
+        <w:t>变量</w:t>
+      </w:r>
+      <w:r>
+        <w:rPr>
+          <w:rFonts w:ascii="微软雅黑" w:eastAsia="微软雅黑" w:hAnsi="微软雅黑"/>
+          <w:sz w:val="24"/>
+          <w:szCs w:val="24"/>
+        </w:rPr>
+        <w:t>，数组和对象在各个浏览器下的测试情况。</w:t>
+      </w:r>
+    </w:p>
+    <w:p>
+      <w:pPr>
+        <w:pStyle w:val="a3"/>
+        <w:numPr>
+          <w:ilvl w:val="0"/>
+          <w:numId w:val="6"/>
+        </w:numPr>
+        <w:ind w:firstLineChars="0"/>
+        <w:rPr>
+          <w:rFonts w:ascii="微软雅黑" w:eastAsia="微软雅黑" w:hAnsi="微软雅黑"/>
+          <w:sz w:val="24"/>
+          <w:szCs w:val="24"/>
+        </w:rPr>
+      </w:pPr>
+      <w:r>
+        <w:rPr>
+          <w:rFonts w:ascii="微软雅黑" w:eastAsia="微软雅黑" w:hAnsi="微软雅黑" w:hint="eastAsia"/>
+          <w:sz w:val="24"/>
+          <w:szCs w:val="24"/>
+        </w:rPr>
+        <w:t>尽量</w:t>
+      </w:r>
+      <w:r>
+        <w:rPr>
+          <w:rFonts w:ascii="微软雅黑" w:eastAsia="微软雅黑" w:hAnsi="微软雅黑"/>
+          <w:sz w:val="24"/>
+          <w:szCs w:val="24"/>
+        </w:rPr>
+        <w:t>使用直接量、本地</w:t>
+      </w:r>
+      <w:r>
+        <w:rPr>
+          <w:rFonts w:ascii="微软雅黑" w:eastAsia="微软雅黑" w:hAnsi="微软雅黑" w:hint="eastAsia"/>
+          <w:sz w:val="24"/>
+          <w:szCs w:val="24"/>
+        </w:rPr>
+        <w:t>变量</w:t>
+      </w:r>
+      <w:r>
+        <w:rPr>
+          <w:rFonts w:ascii="微软雅黑" w:eastAsia="微软雅黑" w:hAnsi="微软雅黑"/>
+          <w:sz w:val="24"/>
+          <w:szCs w:val="24"/>
+        </w:rPr>
+        <w:t>，限制使用数组和对象的访问。</w:t>
+      </w:r>
+    </w:p>
+    <w:p>
+      <w:pPr>
+        <w:rPr>
+          <w:rFonts w:ascii="微软雅黑" w:eastAsia="微软雅黑" w:hAnsi="微软雅黑"/>
+          <w:sz w:val="24"/>
+          <w:szCs w:val="24"/>
+        </w:rPr>
+      </w:pPr>
+      <w:r>
+        <w:rPr>
+          <w:rFonts w:ascii="微软雅黑" w:eastAsia="微软雅黑" w:hAnsi="微软雅黑" w:hint="eastAsia"/>
+          <w:sz w:val="24"/>
+          <w:szCs w:val="24"/>
+        </w:rPr>
+        <w:t>每个</w:t>
+      </w:r>
+      <w:proofErr w:type="spellStart"/>
+      <w:r>
+        <w:rPr>
+          <w:rFonts w:ascii="微软雅黑" w:eastAsia="微软雅黑" w:hAnsi="微软雅黑" w:hint="eastAsia"/>
+          <w:sz w:val="24"/>
+          <w:szCs w:val="24"/>
+        </w:rPr>
+        <w:t>J</w:t>
+      </w:r>
+      <w:r>
+        <w:rPr>
+          <w:rFonts w:ascii="微软雅黑" w:eastAsia="微软雅黑" w:hAnsi="微软雅黑"/>
+          <w:sz w:val="24"/>
+          <w:szCs w:val="24"/>
+        </w:rPr>
+        <w:t>avascript</w:t>
+      </w:r>
+      <w:proofErr w:type="spellEnd"/>
+      <w:r>
+        <w:rPr>
+          <w:rFonts w:ascii="微软雅黑" w:eastAsia="微软雅黑" w:hAnsi="微软雅黑"/>
+          <w:sz w:val="24"/>
+          <w:szCs w:val="24"/>
+        </w:rPr>
+        <w:t>函数都是一个对象，他是一个</w:t>
+      </w:r>
+      <w:r>
+        <w:rPr>
+          <w:rFonts w:ascii="微软雅黑" w:eastAsia="微软雅黑" w:hAnsi="微软雅黑" w:hint="eastAsia"/>
+          <w:sz w:val="24"/>
+          <w:szCs w:val="24"/>
+        </w:rPr>
+        <w:t>F</w:t>
+      </w:r>
+      <w:r>
+        <w:rPr>
+          <w:rFonts w:ascii="微软雅黑" w:eastAsia="微软雅黑" w:hAnsi="微软雅黑"/>
+          <w:sz w:val="24"/>
+          <w:szCs w:val="24"/>
+        </w:rPr>
+        <w:t>unction的实例，既然他是一个对象，就像其他对象一样，有可以访问的属性，而这些属性中，</w:t>
+      </w:r>
+      <w:r>
+        <w:rPr>
+          <w:rFonts w:ascii="微软雅黑" w:eastAsia="微软雅黑" w:hAnsi="微软雅黑" w:hint="eastAsia"/>
+          <w:sz w:val="24"/>
+          <w:szCs w:val="24"/>
+        </w:rPr>
+        <w:t>有些</w:t>
+      </w:r>
+      <w:r>
+        <w:rPr>
+          <w:rFonts w:ascii="微软雅黑" w:eastAsia="微软雅黑" w:hAnsi="微软雅黑"/>
+          <w:sz w:val="24"/>
+          <w:szCs w:val="24"/>
+        </w:rPr>
+        <w:t>只能被</w:t>
+      </w:r>
+      <w:proofErr w:type="spellStart"/>
+      <w:r>
+        <w:rPr>
+          <w:rFonts w:ascii="微软雅黑" w:eastAsia="微软雅黑" w:hAnsi="微软雅黑" w:hint="eastAsia"/>
+          <w:sz w:val="24"/>
+          <w:szCs w:val="24"/>
+        </w:rPr>
+        <w:t>J</w:t>
+      </w:r>
+      <w:r>
+        <w:rPr>
+          <w:rFonts w:ascii="微软雅黑" w:eastAsia="微软雅黑" w:hAnsi="微软雅黑"/>
+          <w:sz w:val="24"/>
+          <w:szCs w:val="24"/>
+        </w:rPr>
+        <w:t>avascript</w:t>
+      </w:r>
+      <w:proofErr w:type="spellEnd"/>
+      <w:r>
+        <w:rPr>
+          <w:rFonts w:ascii="微软雅黑" w:eastAsia="微软雅黑" w:hAnsi="微软雅黑"/>
+          <w:sz w:val="24"/>
+          <w:szCs w:val="24"/>
+        </w:rPr>
+        <w:t>引擎访问到，不能被外界程序访问。其中</w:t>
+      </w:r>
+      <w:r>
+        <w:rPr>
+          <w:rFonts w:ascii="微软雅黑" w:eastAsia="微软雅黑" w:hAnsi="微软雅黑" w:hint="eastAsia"/>
+          <w:sz w:val="24"/>
+          <w:szCs w:val="24"/>
+        </w:rPr>
+        <w:t>一个</w:t>
+      </w:r>
+      <w:r>
+        <w:rPr>
+          <w:rFonts w:ascii="微软雅黑" w:eastAsia="微软雅黑" w:hAnsi="微软雅黑"/>
+          <w:sz w:val="24"/>
+          <w:szCs w:val="24"/>
+        </w:rPr>
+        <w:t>属性就是</w:t>
+      </w:r>
+      <w:r>
+        <w:rPr>
+          <w:rFonts w:ascii="微软雅黑" w:eastAsia="微软雅黑" w:hAnsi="微软雅黑" w:hint="eastAsia"/>
+          <w:sz w:val="24"/>
+          <w:szCs w:val="24"/>
+        </w:rPr>
+        <w:t>SCOPE.</w:t>
+      </w:r>
+    </w:p>
+    <w:p>
+      <w:pPr>
+        <w:rPr>
+          <w:rFonts w:ascii="微软雅黑" w:eastAsia="微软雅黑" w:hAnsi="微软雅黑"/>
+          <w:sz w:val="24"/>
+          <w:szCs w:val="24"/>
+        </w:rPr>
+      </w:pPr>
+    </w:p>
+    <w:p>
+      <w:pPr>
+        <w:rPr>
+          <w:rFonts w:ascii="微软雅黑" w:eastAsia="微软雅黑" w:hAnsi="微软雅黑"/>
+          <w:sz w:val="24"/>
+          <w:szCs w:val="24"/>
+        </w:rPr>
+      </w:pPr>
+      <w:r>
+        <w:rPr>
+          <w:rFonts w:ascii="微软雅黑" w:eastAsia="微软雅黑" w:hAnsi="微软雅黑"/>
+          <w:sz w:val="24"/>
+          <w:szCs w:val="24"/>
+        </w:rPr>
+        <w:t>SCOPE</w:t>
+      </w:r>
+      <w:r>
+        <w:rPr>
+          <w:rFonts w:ascii="微软雅黑" w:eastAsia="微软雅黑" w:hAnsi="微软雅黑" w:hint="eastAsia"/>
+          <w:sz w:val="24"/>
+          <w:szCs w:val="24"/>
+        </w:rPr>
+        <w:t>属性</w:t>
+      </w:r>
+      <w:r>
+        <w:rPr>
+          <w:rFonts w:ascii="微软雅黑" w:eastAsia="微软雅黑" w:hAnsi="微软雅黑"/>
+          <w:sz w:val="24"/>
+          <w:szCs w:val="24"/>
+        </w:rPr>
+        <w:t>包含了一个函数</w:t>
+      </w:r>
+      <w:r>
+        <w:rPr>
+          <w:rFonts w:ascii="微软雅黑" w:eastAsia="微软雅黑" w:hAnsi="微软雅黑" w:hint="eastAsia"/>
+          <w:sz w:val="24"/>
+          <w:szCs w:val="24"/>
+        </w:rPr>
+        <w:t>对象被</w:t>
+      </w:r>
+      <w:r>
+        <w:rPr>
+          <w:rFonts w:ascii="微软雅黑" w:eastAsia="微软雅黑" w:hAnsi="微软雅黑"/>
+          <w:sz w:val="24"/>
+          <w:szCs w:val="24"/>
+        </w:rPr>
+        <w:t>创建时的作用域中对象的集合，</w:t>
+      </w:r>
+      <w:r>
+        <w:rPr>
+          <w:rFonts w:ascii="微软雅黑" w:eastAsia="微软雅黑" w:hAnsi="微软雅黑" w:hint="eastAsia"/>
+          <w:sz w:val="24"/>
+          <w:szCs w:val="24"/>
+        </w:rPr>
+        <w:t>此</w:t>
+      </w:r>
+      <w:r>
+        <w:rPr>
+          <w:rFonts w:ascii="微软雅黑" w:eastAsia="微软雅黑" w:hAnsi="微软雅黑"/>
+          <w:sz w:val="24"/>
+          <w:szCs w:val="24"/>
+        </w:rPr>
+        <w:t>集合被称作是</w:t>
+      </w:r>
+      <w:r>
+        <w:rPr>
+          <w:rFonts w:ascii="微软雅黑" w:eastAsia="微软雅黑" w:hAnsi="微软雅黑" w:hint="eastAsia"/>
+          <w:sz w:val="24"/>
+          <w:szCs w:val="24"/>
+        </w:rPr>
+        <w:t>函数</w:t>
+      </w:r>
+      <w:r>
+        <w:rPr>
+          <w:rFonts w:ascii="微软雅黑" w:eastAsia="微软雅黑" w:hAnsi="微软雅黑"/>
+          <w:sz w:val="24"/>
+          <w:szCs w:val="24"/>
+        </w:rPr>
+        <w:t>的作用域</w:t>
+      </w:r>
+      <w:r>
+        <w:rPr>
+          <w:rFonts w:ascii="微软雅黑" w:eastAsia="微软雅黑" w:hAnsi="微软雅黑" w:hint="eastAsia"/>
+          <w:sz w:val="24"/>
+          <w:szCs w:val="24"/>
+        </w:rPr>
+        <w:t>链。</w:t>
+      </w:r>
+      <w:r>
+        <w:rPr>
+          <w:rFonts w:ascii="微软雅黑" w:eastAsia="微软雅黑" w:hAnsi="微软雅黑" w:hint="eastAsia"/>
+          <w:sz w:val="24"/>
+          <w:szCs w:val="24"/>
+        </w:rPr>
+        <w:t>作用域</w:t>
+      </w:r>
+      <w:r>
+        <w:rPr>
+          <w:rFonts w:ascii="微软雅黑" w:eastAsia="微软雅黑" w:hAnsi="微软雅黑"/>
+          <w:sz w:val="24"/>
+          <w:szCs w:val="24"/>
+        </w:rPr>
+        <w:t>链中的每个对象以键值的形式存在，称作为</w:t>
+      </w:r>
+      <w:r>
+        <w:rPr>
+          <w:rFonts w:ascii="微软雅黑" w:eastAsia="微软雅黑" w:hAnsi="微软雅黑" w:hint="eastAsia"/>
+          <w:sz w:val="24"/>
+          <w:szCs w:val="24"/>
+        </w:rPr>
+        <w:t>可变</w:t>
+      </w:r>
+      <w:r>
+        <w:rPr>
+          <w:rFonts w:ascii="微软雅黑" w:eastAsia="微软雅黑" w:hAnsi="微软雅黑"/>
+          <w:sz w:val="24"/>
+          <w:szCs w:val="24"/>
+        </w:rPr>
+        <w:t>对象。</w:t>
+      </w:r>
+    </w:p>
+    <w:p>
+      <w:pPr>
+        <w:rPr>
+          <w:rFonts w:ascii="微软雅黑" w:eastAsia="微软雅黑" w:hAnsi="微软雅黑"/>
+          <w:sz w:val="24"/>
+          <w:szCs w:val="24"/>
+        </w:rPr>
+      </w:pPr>
+      <w:r>
+        <w:rPr>
+          <w:rFonts w:ascii="微软雅黑" w:eastAsia="微软雅黑" w:hAnsi="微软雅黑"/>
+          <w:sz w:val="24"/>
+          <w:szCs w:val="24"/>
+        </w:rPr>
+        <w:lastRenderedPageBreak/>
+        <w:t xml:space="preserve">Function </w:t>
+      </w:r>
+      <w:proofErr w:type="gramStart"/>
+      <w:r>
+        <w:rPr>
+          <w:rFonts w:ascii="微软雅黑" w:eastAsia="微软雅黑" w:hAnsi="微软雅黑" w:hint="eastAsia"/>
+          <w:sz w:val="24"/>
+          <w:szCs w:val="24"/>
+        </w:rPr>
+        <w:t>add(</w:t>
+      </w:r>
+      <w:proofErr w:type="gramEnd"/>
+      <w:r>
+        <w:rPr>
+          <w:rFonts w:ascii="微软雅黑" w:eastAsia="微软雅黑" w:hAnsi="微软雅黑"/>
+          <w:sz w:val="24"/>
+          <w:szCs w:val="24"/>
+        </w:rPr>
+        <w:t>num1, num2</w:t>
+      </w:r>
+      <w:r>
+        <w:rPr>
+          <w:rFonts w:ascii="微软雅黑" w:eastAsia="微软雅黑" w:hAnsi="微软雅黑" w:hint="eastAsia"/>
+          <w:sz w:val="24"/>
+          <w:szCs w:val="24"/>
+        </w:rPr>
+        <w:t>)</w:t>
+      </w:r>
+      <w:r>
+        <w:rPr>
+          <w:rFonts w:ascii="微软雅黑" w:eastAsia="微软雅黑" w:hAnsi="微软雅黑"/>
+          <w:sz w:val="24"/>
+          <w:szCs w:val="24"/>
+        </w:rPr>
+        <w:t>{</w:t>
+      </w:r>
+    </w:p>
+    <w:p>
+      <w:pPr>
+        <w:ind w:firstLine="480"/>
+        <w:rPr>
+          <w:rFonts w:ascii="微软雅黑" w:eastAsia="微软雅黑" w:hAnsi="微软雅黑"/>
+          <w:sz w:val="24"/>
+          <w:szCs w:val="24"/>
+        </w:rPr>
+      </w:pPr>
+      <w:proofErr w:type="spellStart"/>
+      <w:r>
+        <w:rPr>
+          <w:rFonts w:ascii="微软雅黑" w:eastAsia="微软雅黑" w:hAnsi="微软雅黑"/>
+          <w:sz w:val="24"/>
+          <w:szCs w:val="24"/>
+        </w:rPr>
+        <w:t>V</w:t>
+      </w:r>
+      <w:r>
+        <w:rPr>
+          <w:rFonts w:ascii="微软雅黑" w:eastAsia="微软雅黑" w:hAnsi="微软雅黑" w:hint="eastAsia"/>
+          <w:sz w:val="24"/>
+          <w:szCs w:val="24"/>
+        </w:rPr>
+        <w:t>ar</w:t>
+      </w:r>
+      <w:proofErr w:type="spellEnd"/>
+      <w:r>
+        <w:rPr>
+          <w:rFonts w:ascii="微软雅黑" w:eastAsia="微软雅黑" w:hAnsi="微软雅黑" w:hint="eastAsia"/>
+          <w:sz w:val="24"/>
+          <w:szCs w:val="24"/>
+        </w:rPr>
+        <w:t xml:space="preserve"> </w:t>
+      </w:r>
+      <w:r>
+        <w:rPr>
+          <w:rFonts w:ascii="微软雅黑" w:eastAsia="微软雅黑" w:hAnsi="微软雅黑"/>
+          <w:sz w:val="24"/>
+          <w:szCs w:val="24"/>
+        </w:rPr>
+        <w:t>sum = num1 + num2;</w:t>
+      </w:r>
+    </w:p>
+    <w:p>
+      <w:pPr>
+        <w:ind w:firstLine="480"/>
+        <w:rPr>
+          <w:rFonts w:ascii="微软雅黑" w:eastAsia="微软雅黑" w:hAnsi="微软雅黑"/>
+          <w:sz w:val="24"/>
+          <w:szCs w:val="24"/>
+        </w:rPr>
+      </w:pPr>
+      <w:r>
+        <w:rPr>
+          <w:rFonts w:ascii="微软雅黑" w:eastAsia="微软雅黑" w:hAnsi="微软雅黑"/>
+          <w:sz w:val="24"/>
+          <w:szCs w:val="24"/>
+        </w:rPr>
+        <w:t>Return sum;</w:t>
+      </w:r>
+    </w:p>
+    <w:p>
+      <w:pPr>
+        <w:rPr>
+          <w:rFonts w:ascii="微软雅黑" w:eastAsia="微软雅黑" w:hAnsi="微软雅黑"/>
+          <w:sz w:val="24"/>
+          <w:szCs w:val="24"/>
+        </w:rPr>
+      </w:pPr>
+      <w:r>
+        <w:rPr>
+          <w:rFonts w:ascii="微软雅黑" w:eastAsia="微软雅黑" w:hAnsi="微软雅黑"/>
+          <w:sz w:val="24"/>
+          <w:szCs w:val="24"/>
+        </w:rPr>
+        <w:t>}</w:t>
+      </w:r>
+    </w:p>
+    <w:p>
+      <w:pPr>
+        <w:rPr>
+          <w:rFonts w:ascii="微软雅黑" w:eastAsia="微软雅黑" w:hAnsi="微软雅黑"/>
+          <w:sz w:val="24"/>
+          <w:szCs w:val="24"/>
+        </w:rPr>
+      </w:pPr>
+      <w:r>
+        <w:rPr>
+          <w:rFonts w:ascii="微软雅黑" w:eastAsia="微软雅黑" w:hAnsi="微软雅黑" w:hint="eastAsia"/>
+          <w:noProof/>
+          <w:sz w:val="24"/>
+          <w:szCs w:val="24"/>
+        </w:rPr>
+        <w:drawing>
+          <wp:inline distT="0" distB="0" distL="0" distR="0">
+            <wp:extent cx="5276850" cy="1647825"/>
+            <wp:effectExtent l="0" t="0" r="0" b="9525"/>
+            <wp:docPr id="2" name="图片 2"/>
+            <wp:cNvGraphicFramePr>
+              <a:graphicFrameLocks xmlns:a="http://schemas.openxmlformats.org/drawingml/2006/main" noChangeAspect="1"/>
+            </wp:cNvGraphicFramePr>
+            <a:graphic xmlns:a="http://schemas.openxmlformats.org/drawingml/2006/main">
+              <a:graphicData uri="http://schemas.openxmlformats.org/drawingml/2006/picture">
+                <pic:pic xmlns:pic="http://schemas.openxmlformats.org/drawingml/2006/picture">
+                  <pic:nvPicPr>
+                    <pic:cNvPr id="0" name="Picture 2"/>
+                    <pic:cNvPicPr>
+                      <a:picLocks noChangeAspect="1" noChangeArrowheads="1"/>
+                    </pic:cNvPicPr>
+                  </pic:nvPicPr>
+                  <pic:blipFill>
+                    <a:blip r:embed="rId6">
+                      <a:extLst>
+                        <a:ext uri="{28A0092B-C50C-407E-A947-70E740481C1C}">
+                          <a14:useLocalDpi xmlns:a14="http://schemas.microsoft.com/office/drawing/2010/main" val="0"/>
+                        </a:ext>
+                      </a:extLst>
+                    </a:blip>
+                    <a:srcRect/>
+                    <a:stretch>
+                      <a:fillRect/>
+                    </a:stretch>
+                  </pic:blipFill>
+                  <pic:spPr bwMode="auto">
+                    <a:xfrm>
+                      <a:off x="0" y="0"/>
+                      <a:ext cx="5276850" cy="1647825"/>
+                    </a:xfrm>
+                    <a:prstGeom prst="rect">
+                      <a:avLst/>
+                    </a:prstGeom>
+                    <a:noFill/>
+                    <a:ln>
+                      <a:noFill/>
+                    </a:ln>
+                  </pic:spPr>
+                </pic:pic>
+              </a:graphicData>
+            </a:graphic>
+          </wp:inline>
+        </w:drawing>
+      </w:r>
+    </w:p>
+    <w:p>
+      <w:pPr>
+        <w:rPr>
+          <w:rFonts w:ascii="微软雅黑" w:eastAsia="微软雅黑" w:hAnsi="微软雅黑"/>
+          <w:sz w:val="24"/>
+          <w:szCs w:val="24"/>
+        </w:rPr>
+      </w:pPr>
+      <w:r>
+        <w:rPr>
+          <w:rFonts w:ascii="微软雅黑" w:eastAsia="微软雅黑" w:hAnsi="微软雅黑" w:hint="eastAsia"/>
+          <w:sz w:val="24"/>
+          <w:szCs w:val="24"/>
+        </w:rPr>
+        <w:t xml:space="preserve">                  函数SCOPE与</w:t>
+      </w:r>
+      <w:r>
+        <w:rPr>
+          <w:rFonts w:ascii="微软雅黑" w:eastAsia="微软雅黑" w:hAnsi="微软雅黑"/>
+          <w:sz w:val="24"/>
+          <w:szCs w:val="24"/>
+        </w:rPr>
+        <w:t>全局对象</w:t>
+      </w:r>
+      <w:r>
+        <w:rPr>
+          <w:rFonts w:ascii="微软雅黑" w:eastAsia="微软雅黑" w:hAnsi="微软雅黑" w:hint="eastAsia"/>
+          <w:sz w:val="24"/>
+          <w:szCs w:val="24"/>
+        </w:rPr>
+        <w:t>之间</w:t>
+      </w:r>
+      <w:r>
+        <w:rPr>
+          <w:rFonts w:ascii="微软雅黑" w:eastAsia="微软雅黑" w:hAnsi="微软雅黑"/>
+          <w:sz w:val="24"/>
+          <w:szCs w:val="24"/>
+        </w:rPr>
+        <w:t>的关系</w:t>
+      </w:r>
+    </w:p>
+    <w:p>
+      <w:pPr>
+        <w:rPr>
+          <w:rFonts w:ascii="微软雅黑" w:eastAsia="微软雅黑" w:hAnsi="微软雅黑" w:hint="eastAsia"/>
+          <w:sz w:val="24"/>
+          <w:szCs w:val="24"/>
+        </w:rPr>
+      </w:pPr>
+      <w:r>
+        <w:rPr>
+          <w:rFonts w:ascii="微软雅黑" w:eastAsia="微软雅黑" w:hAnsi="微软雅黑" w:hint="eastAsia"/>
+          <w:sz w:val="24"/>
+          <w:szCs w:val="24"/>
+        </w:rPr>
+        <w:t>运行</w:t>
+      </w:r>
+      <w:r>
+        <w:rPr>
+          <w:rFonts w:ascii="微软雅黑" w:eastAsia="微软雅黑" w:hAnsi="微软雅黑"/>
+          <w:sz w:val="24"/>
+          <w:szCs w:val="24"/>
+        </w:rPr>
+        <w:t>add函数时，会创建运行期上下文，他定义了一个函数运行</w:t>
+      </w:r>
+      <w:r>
+        <w:rPr>
+          <w:rFonts w:ascii="微软雅黑" w:eastAsia="微软雅黑" w:hAnsi="微软雅黑" w:hint="eastAsia"/>
+          <w:sz w:val="24"/>
+          <w:szCs w:val="24"/>
+        </w:rPr>
+        <w:t>时</w:t>
+      </w:r>
+      <w:r>
+        <w:rPr>
+          <w:rFonts w:ascii="微软雅黑" w:eastAsia="微软雅黑" w:hAnsi="微软雅黑"/>
+          <w:sz w:val="24"/>
+          <w:szCs w:val="24"/>
+        </w:rPr>
+        <w:t>的环境，每次函数的运行，上下文都是不一样的，多次调用会导致多次创建上下文运行环境。</w:t>
+      </w:r>
+      <w:r>
+        <w:rPr>
+          <w:rFonts w:ascii="微软雅黑" w:eastAsia="微软雅黑" w:hAnsi="微软雅黑" w:hint="eastAsia"/>
+          <w:sz w:val="24"/>
+          <w:szCs w:val="24"/>
+        </w:rPr>
+        <w:t>运行期</w:t>
+      </w:r>
+      <w:r>
+        <w:rPr>
+          <w:rFonts w:ascii="微软雅黑" w:eastAsia="微软雅黑" w:hAnsi="微软雅黑"/>
+          <w:sz w:val="24"/>
+          <w:szCs w:val="24"/>
+        </w:rPr>
+        <w:t>上下文创建时，相应的作用域</w:t>
+      </w:r>
+      <w:r>
+        <w:rPr>
+          <w:rFonts w:ascii="微软雅黑" w:eastAsia="微软雅黑" w:hAnsi="微软雅黑" w:hint="eastAsia"/>
+          <w:sz w:val="24"/>
+          <w:szCs w:val="24"/>
+        </w:rPr>
+        <w:t>链</w:t>
+      </w:r>
+      <w:r>
+        <w:rPr>
+          <w:rFonts w:ascii="微软雅黑" w:eastAsia="微软雅黑" w:hAnsi="微软雅黑"/>
+          <w:sz w:val="24"/>
+          <w:szCs w:val="24"/>
+        </w:rPr>
+        <w:t>也就创建好了。</w:t>
+      </w:r>
+      <w:r>
+        <w:rPr>
+          <w:rFonts w:ascii="微软雅黑" w:eastAsia="微软雅黑" w:hAnsi="微软雅黑" w:hint="eastAsia"/>
+          <w:sz w:val="24"/>
+          <w:szCs w:val="24"/>
+        </w:rPr>
+        <w:t>运行期</w:t>
+      </w:r>
+      <w:r>
+        <w:rPr>
+          <w:rFonts w:ascii="微软雅黑" w:eastAsia="微软雅黑" w:hAnsi="微软雅黑"/>
+          <w:sz w:val="24"/>
+          <w:szCs w:val="24"/>
+        </w:rPr>
+        <w:t>上下文中包含了</w:t>
+      </w:r>
+      <w:r>
+        <w:rPr>
+          <w:rFonts w:ascii="微软雅黑" w:eastAsia="微软雅黑" w:hAnsi="微软雅黑" w:hint="eastAsia"/>
+          <w:sz w:val="24"/>
+          <w:szCs w:val="24"/>
+        </w:rPr>
+        <w:t>当前</w:t>
+      </w:r>
+      <w:r>
+        <w:rPr>
+          <w:rFonts w:ascii="微软雅黑" w:eastAsia="微软雅黑" w:hAnsi="微软雅黑"/>
+          <w:sz w:val="24"/>
+          <w:szCs w:val="24"/>
+        </w:rPr>
+        <w:t>的激活对象，他包括局部变量，</w:t>
+      </w:r>
+      <w:r>
+        <w:rPr>
+          <w:rFonts w:ascii="微软雅黑" w:eastAsia="微软雅黑" w:hAnsi="微软雅黑" w:hint="eastAsia"/>
+          <w:sz w:val="24"/>
+          <w:szCs w:val="24"/>
+        </w:rPr>
+        <w:t>命名</w:t>
+      </w:r>
+      <w:r>
+        <w:rPr>
+          <w:rFonts w:ascii="微软雅黑" w:eastAsia="微软雅黑" w:hAnsi="微软雅黑"/>
+          <w:sz w:val="24"/>
+          <w:szCs w:val="24"/>
+        </w:rPr>
+        <w:t>参数，参数集合，this</w:t>
+      </w:r>
+      <w:r>
+        <w:rPr>
+          <w:rFonts w:ascii="微软雅黑" w:eastAsia="微软雅黑" w:hAnsi="微软雅黑" w:hint="eastAsia"/>
+          <w:sz w:val="24"/>
+          <w:szCs w:val="24"/>
+        </w:rPr>
+        <w:t>，</w:t>
+      </w:r>
+      <w:r>
+        <w:rPr>
+          <w:rFonts w:ascii="微软雅黑" w:eastAsia="微软雅黑" w:hAnsi="微软雅黑"/>
+          <w:sz w:val="24"/>
+          <w:szCs w:val="24"/>
+        </w:rPr>
+        <w:t>此对象会被加入到作用域链的最前端。</w:t>
+      </w:r>
+      <w:r>
+        <w:rPr>
+          <w:rFonts w:ascii="微软雅黑" w:eastAsia="微软雅黑" w:hAnsi="微软雅黑" w:hint="eastAsia"/>
+          <w:sz w:val="24"/>
+          <w:szCs w:val="24"/>
+        </w:rPr>
+        <w:t>如下</w:t>
+      </w:r>
+      <w:r>
+        <w:rPr>
+          <w:rFonts w:ascii="微软雅黑" w:eastAsia="微软雅黑" w:hAnsi="微软雅黑"/>
+          <w:sz w:val="24"/>
+          <w:szCs w:val="24"/>
+        </w:rPr>
+        <w:t>所示：</w:t>
+      </w:r>
+    </w:p>
+    <w:p>
+      <w:pPr>
+        <w:rPr>
+          <w:rFonts w:ascii="微软雅黑" w:eastAsia="微软雅黑" w:hAnsi="微软雅黑"/>
+          <w:sz w:val="24"/>
+          <w:szCs w:val="24"/>
+        </w:rPr>
+      </w:pPr>
+      <w:r>
+        <w:rPr>
+          <w:rFonts w:ascii="微软雅黑" w:eastAsia="微软雅黑" w:hAnsi="微软雅黑" w:hint="eastAsia"/>
+          <w:noProof/>
+          <w:sz w:val="24"/>
+          <w:szCs w:val="24"/>
+        </w:rPr>
+        <w:lastRenderedPageBreak/>
+        <w:drawing>
+          <wp:inline distT="0" distB="0" distL="0" distR="0">
+            <wp:extent cx="5303520" cy="3200400"/>
+            <wp:effectExtent l="0" t="0" r="0" b="0"/>
+            <wp:docPr id="3" name="图片 3"/>
+            <wp:cNvGraphicFramePr>
+              <a:graphicFrameLocks xmlns:a="http://schemas.openxmlformats.org/drawingml/2006/main" noChangeAspect="1"/>
+            </wp:cNvGraphicFramePr>
+            <a:graphic xmlns:a="http://schemas.openxmlformats.org/drawingml/2006/main">
+              <a:graphicData uri="http://schemas.openxmlformats.org/drawingml/2006/picture">
+                <pic:pic xmlns:pic="http://schemas.openxmlformats.org/drawingml/2006/picture">
+                  <pic:nvPicPr>
+                    <pic:cNvPr id="0" name="Picture 3"/>
+                    <pic:cNvPicPr>
+                      <a:picLocks noChangeAspect="1" noChangeArrowheads="1"/>
+                    </pic:cNvPicPr>
+                  </pic:nvPicPr>
+                  <pic:blipFill>
+                    <a:blip r:embed="rId7">
+                      <a:extLst>
+                        <a:ext uri="{28A0092B-C50C-407E-A947-70E740481C1C}">
+                          <a14:useLocalDpi xmlns:a14="http://schemas.microsoft.com/office/drawing/2010/main" val="0"/>
+                        </a:ext>
+                      </a:extLst>
+                    </a:blip>
+                    <a:srcRect/>
+                    <a:stretch>
+                      <a:fillRect/>
+                    </a:stretch>
+                  </pic:blipFill>
+                  <pic:spPr bwMode="auto">
+                    <a:xfrm>
+                      <a:off x="0" y="0"/>
+                      <a:ext cx="5303520" cy="3200400"/>
+                    </a:xfrm>
+                    <a:prstGeom prst="rect">
+                      <a:avLst/>
+                    </a:prstGeom>
+                    <a:noFill/>
+                    <a:ln>
+                      <a:noFill/>
+                    </a:ln>
+                  </pic:spPr>
+                </pic:pic>
+              </a:graphicData>
+            </a:graphic>
+          </wp:inline>
+        </w:drawing>
+      </w:r>
+    </w:p>
+    <w:p>
+      <w:pPr>
+        <w:rPr>
+          <w:rFonts w:ascii="微软雅黑" w:eastAsia="微软雅黑" w:hAnsi="微软雅黑"/>
+          <w:sz w:val="24"/>
+          <w:szCs w:val="24"/>
+        </w:rPr>
+      </w:pPr>
+      <w:r>
+        <w:rPr>
+          <w:rFonts w:ascii="微软雅黑" w:eastAsia="微软雅黑" w:hAnsi="微软雅黑" w:hint="eastAsia"/>
+          <w:sz w:val="24"/>
+          <w:szCs w:val="24"/>
+        </w:rPr>
+        <w:t>函数运行</w:t>
+      </w:r>
+      <w:r>
+        <w:rPr>
+          <w:rFonts w:ascii="微软雅黑" w:eastAsia="微软雅黑" w:hAnsi="微软雅黑"/>
+          <w:sz w:val="24"/>
+          <w:szCs w:val="24"/>
+        </w:rPr>
+        <w:t>过程中，会从这些作用域中查找对应的变量值</w:t>
+      </w:r>
+      <w:r>
+        <w:rPr>
+          <w:rFonts w:ascii="微软雅黑" w:eastAsia="微软雅黑" w:hAnsi="微软雅黑" w:hint="eastAsia"/>
+          <w:sz w:val="24"/>
+          <w:szCs w:val="24"/>
+        </w:rPr>
+        <w:t>，</w:t>
+      </w:r>
+      <w:r>
+        <w:rPr>
+          <w:rFonts w:ascii="微软雅黑" w:eastAsia="微软雅黑" w:hAnsi="微软雅黑"/>
+          <w:sz w:val="24"/>
+          <w:szCs w:val="24"/>
+        </w:rPr>
+        <w:t>激活对象中找不到，就回去全局变量中搜索</w:t>
+      </w:r>
+      <w:r>
+        <w:rPr>
+          <w:rFonts w:ascii="微软雅黑" w:eastAsia="微软雅黑" w:hAnsi="微软雅黑" w:hint="eastAsia"/>
+          <w:sz w:val="24"/>
+          <w:szCs w:val="24"/>
+        </w:rPr>
+        <w:t>，实际</w:t>
+      </w:r>
+      <w:r>
+        <w:rPr>
+          <w:rFonts w:ascii="微软雅黑" w:eastAsia="微软雅黑" w:hAnsi="微软雅黑"/>
+          <w:sz w:val="24"/>
+          <w:szCs w:val="24"/>
+        </w:rPr>
+        <w:t>上全局变量永远处于作用域链的最后一个位置。</w:t>
+      </w:r>
+      <w:r>
+        <w:rPr>
+          <w:rFonts w:ascii="微软雅黑" w:eastAsia="微软雅黑" w:hAnsi="微软雅黑" w:hint="eastAsia"/>
+          <w:sz w:val="24"/>
+          <w:szCs w:val="24"/>
+        </w:rPr>
+        <w:t>所以</w:t>
+      </w:r>
+      <w:r>
+        <w:rPr>
+          <w:rFonts w:ascii="微软雅黑" w:eastAsia="微软雅黑" w:hAnsi="微软雅黑"/>
+          <w:b/>
+          <w:sz w:val="24"/>
+          <w:szCs w:val="24"/>
+        </w:rPr>
+        <w:t>解决方案是</w:t>
+      </w:r>
+      <w:r>
+        <w:rPr>
+          <w:rFonts w:ascii="微软雅黑" w:eastAsia="微软雅黑" w:hAnsi="微软雅黑"/>
+          <w:sz w:val="24"/>
+          <w:szCs w:val="24"/>
+        </w:rPr>
+        <w:t>：</w:t>
+      </w:r>
+    </w:p>
+    <w:p>
+      <w:pPr>
+        <w:rPr>
+          <w:rFonts w:ascii="微软雅黑" w:eastAsia="微软雅黑" w:hAnsi="微软雅黑" w:hint="eastAsia"/>
+          <w:sz w:val="24"/>
+          <w:szCs w:val="24"/>
+        </w:rPr>
+      </w:pPr>
+      <w:r>
+        <w:rPr>
+          <w:rFonts w:ascii="微软雅黑" w:eastAsia="微软雅黑" w:hAnsi="微软雅黑" w:hint="eastAsia"/>
+          <w:sz w:val="24"/>
+          <w:szCs w:val="24"/>
+        </w:rPr>
+        <w:t>将全局</w:t>
+      </w:r>
+      <w:r>
+        <w:rPr>
+          <w:rFonts w:ascii="微软雅黑" w:eastAsia="微软雅黑" w:hAnsi="微软雅黑"/>
+          <w:sz w:val="24"/>
+          <w:szCs w:val="24"/>
+        </w:rPr>
+        <w:t>变量的引用存储在一个局部变量中，</w:t>
+      </w:r>
+      <w:r>
+        <w:rPr>
+          <w:rFonts w:ascii="微软雅黑" w:eastAsia="微软雅黑" w:hAnsi="微软雅黑" w:hint="eastAsia"/>
+          <w:sz w:val="24"/>
+          <w:szCs w:val="24"/>
+        </w:rPr>
+        <w:t>然后</w:t>
+      </w:r>
+      <w:r>
+        <w:rPr>
+          <w:rFonts w:ascii="微软雅黑" w:eastAsia="微软雅黑" w:hAnsi="微软雅黑"/>
+          <w:sz w:val="24"/>
+          <w:szCs w:val="24"/>
+        </w:rPr>
+        <w:t>使用这个局部变量来代替全局变量。</w:t>
+      </w:r>
+      <w:r>
+        <w:rPr>
+          <w:rFonts w:ascii="微软雅黑" w:eastAsia="微软雅黑" w:hAnsi="微软雅黑" w:hint="eastAsia"/>
+          <w:sz w:val="24"/>
+          <w:szCs w:val="24"/>
+        </w:rPr>
+        <w:t>40</w:t>
       </w:r>
       <w:bookmarkStart w:id="0" w:name="_GoBack"/>
       <w:bookmarkEnd w:id="0"/>
@@ -767,6 +1766,119 @@
     </w:lvl>
   </w:abstractNum>
   <w:abstractNum w:abstractNumId="4">
+    <w:nsid w:val="2DE90ADE"/>
+    <w:multiLevelType w:val="hybridMultilevel"/>
+    <w:tmpl w:val="52367A48"/>
+    <w:lvl w:ilvl="0" w:tplc="0409000B">
+      <w:start w:val="1"/>
+      <w:numFmt w:val="bullet"/>
+      <w:lvlText w:val=""/>
+      <w:lvlJc w:val="left"/>
+      <w:pPr>
+        <w:ind w:left="420" w:hanging="420"/>
+      </w:pPr>
+      <w:rPr>
+        <w:rFonts w:ascii="Wingdings" w:hAnsi="Wingdings" w:hint="default"/>
+      </w:rPr>
+    </w:lvl>
+    <w:lvl w:ilvl="1" w:tplc="04090003" w:tentative="1">
+      <w:start w:val="1"/>
+      <w:numFmt w:val="bullet"/>
+      <w:lvlText w:val=""/>
+      <w:lvlJc w:val="left"/>
+      <w:pPr>
+        <w:ind w:left="840" w:hanging="420"/>
+      </w:pPr>
+      <w:rPr>
+        <w:rFonts w:ascii="Wingdings" w:hAnsi="Wingdings" w:hint="default"/>
+      </w:rPr>
+    </w:lvl>
+    <w:lvl w:ilvl="2" w:tplc="04090005" w:tentative="1">
+      <w:start w:val="1"/>
+      <w:numFmt w:val="bullet"/>
+      <w:lvlText w:val=""/>
+      <w:lvlJc w:val="left"/>
+      <w:pPr>
+        <w:ind w:left="1260" w:hanging="420"/>
+      </w:pPr>
+      <w:rPr>
+        <w:rFonts w:ascii="Wingdings" w:hAnsi="Wingdings" w:hint="default"/>
+      </w:rPr>
+    </w:lvl>
+    <w:lvl w:ilvl="3" w:tplc="04090001" w:tentative="1">
+      <w:start w:val="1"/>
+      <w:numFmt w:val="bullet"/>
+      <w:lvlText w:val=""/>
+      <w:lvlJc w:val="left"/>
+      <w:pPr>
+        <w:ind w:left="1680" w:hanging="420"/>
+      </w:pPr>
+      <w:rPr>
+        <w:rFonts w:ascii="Wingdings" w:hAnsi="Wingdings" w:hint="default"/>
+      </w:rPr>
+    </w:lvl>
+    <w:lvl w:ilvl="4" w:tplc="04090003" w:tentative="1">
+      <w:start w:val="1"/>
+      <w:numFmt w:val="bullet"/>
+      <w:lvlText w:val=""/>
+      <w:lvlJc w:val="left"/>
+      <w:pPr>
+        <w:ind w:left="2100" w:hanging="420"/>
+      </w:pPr>
+      <w:rPr>
+        <w:rFonts w:ascii="Wingdings" w:hAnsi="Wingdings" w:hint="default"/>
+      </w:rPr>
+    </w:lvl>
+    <w:lvl w:ilvl="5" w:tplc="04090005" w:tentative="1">
+      <w:start w:val="1"/>
+      <w:numFmt w:val="bullet"/>
+      <w:lvlText w:val=""/>
+      <w:lvlJc w:val="left"/>
+      <w:pPr>
+        <w:ind w:left="2520" w:hanging="420"/>
+      </w:pPr>
+      <w:rPr>
+        <w:rFonts w:ascii="Wingdings" w:hAnsi="Wingdings" w:hint="default"/>
+      </w:rPr>
+    </w:lvl>
+    <w:lvl w:ilvl="6" w:tplc="04090001" w:tentative="1">
+      <w:start w:val="1"/>
+      <w:numFmt w:val="bullet"/>
+      <w:lvlText w:val=""/>
+      <w:lvlJc w:val="left"/>
+      <w:pPr>
+        <w:ind w:left="2940" w:hanging="420"/>
+      </w:pPr>
+      <w:rPr>
+        <w:rFonts w:ascii="Wingdings" w:hAnsi="Wingdings" w:hint="default"/>
+      </w:rPr>
+    </w:lvl>
+    <w:lvl w:ilvl="7" w:tplc="04090003" w:tentative="1">
+      <w:start w:val="1"/>
+      <w:numFmt w:val="bullet"/>
+      <w:lvlText w:val=""/>
+      <w:lvlJc w:val="left"/>
+      <w:pPr>
+        <w:ind w:left="3360" w:hanging="420"/>
+      </w:pPr>
+      <w:rPr>
+        <w:rFonts w:ascii="Wingdings" w:hAnsi="Wingdings" w:hint="default"/>
+      </w:rPr>
+    </w:lvl>
+    <w:lvl w:ilvl="8" w:tplc="04090005" w:tentative="1">
+      <w:start w:val="1"/>
+      <w:numFmt w:val="bullet"/>
+      <w:lvlText w:val=""/>
+      <w:lvlJc w:val="left"/>
+      <w:pPr>
+        <w:ind w:left="3780" w:hanging="420"/>
+      </w:pPr>
+      <w:rPr>
+        <w:rFonts w:ascii="Wingdings" w:hAnsi="Wingdings" w:hint="default"/>
+      </w:rPr>
+    </w:lvl>
+  </w:abstractNum>
+  <w:abstractNum w:abstractNumId="5">
     <w:nsid w:val="53800EAE"/>
     <w:multiLevelType w:val="hybridMultilevel"/>
     <w:tmpl w:val="9DBEFDD2"/>
@@ -883,7 +1995,7 @@
     <w:abstractNumId w:val="3"/>
   </w:num>
   <w:num w:numId="2">
-    <w:abstractNumId w:val="4"/>
+    <w:abstractNumId w:val="5"/>
   </w:num>
   <w:num w:numId="3">
     <w:abstractNumId w:val="1"/>
@@ -893,6 +2005,9 @@
   </w:num>
   <w:num w:numId="5">
     <w:abstractNumId w:val="2"/>
+  </w:num>
+  <w:num w:numId="6">
+    <w:abstractNumId w:val="4"/>
   </w:num>
 </w:numbering>
 </file>
@@ -1314,6 +2429,29 @@
       <w:szCs w:val="44"/>
     </w:rPr>
   </w:style>
+  <w:style w:type="paragraph" w:styleId="2">
+    <w:name w:val="heading 2"/>
+    <w:basedOn w:val="a"/>
+    <w:next w:val="a"/>
+    <w:link w:val="2Char"/>
+    <w:uiPriority w:val="9"/>
+    <w:unhideWhenUsed/>
+    <w:qFormat/>
+    <w:rsid w:val="000A565F"/>
+    <w:pPr>
+      <w:keepNext/>
+      <w:keepLines/>
+      <w:spacing w:before="260" w:after="260" w:line="416" w:lineRule="auto"/>
+      <w:outlineLvl w:val="1"/>
+    </w:pPr>
+    <w:rPr>
+      <w:rFonts w:asciiTheme="majorHAnsi" w:eastAsiaTheme="majorEastAsia" w:hAnsiTheme="majorHAnsi" w:cstheme="majorBidi"/>
+      <w:b/>
+      <w:bCs/>
+      <w:sz w:val="32"/>
+      <w:szCs w:val="32"/>
+    </w:rPr>
+  </w:style>
   <w:style w:type="character" w:default="1" w:styleId="a0">
     <w:name w:val="Default Paragraph Font"/>
     <w:uiPriority w:val="1"/>
@@ -1364,6 +2502,20 @@
     <w:pPr>
       <w:ind w:firstLineChars="200" w:firstLine="420"/>
     </w:pPr>
+  </w:style>
+  <w:style w:type="character" w:customStyle="1" w:styleId="2Char">
+    <w:name w:val="标题 2 Char"/>
+    <w:basedOn w:val="a0"/>
+    <w:link w:val="2"/>
+    <w:uiPriority w:val="9"/>
+    <w:rsid w:val="000A565F"/>
+    <w:rPr>
+      <w:rFonts w:asciiTheme="majorHAnsi" w:eastAsiaTheme="majorEastAsia" w:hAnsiTheme="majorHAnsi" w:cstheme="majorBidi"/>
+      <w:b/>
+      <w:bCs/>
+      <w:sz w:val="32"/>
+      <w:szCs w:val="32"/>
+    </w:rPr>
   </w:style>
 </w:styles>
 </file>

</xml_diff>